<commit_message>
more comments and clearing up the code for Kun's calculations
</commit_message>
<xml_diff>
--- a/Article2020/Kun_Data_Interpolation.docx
+++ b/Article2020/Kun_Data_Interpolation.docx
@@ -145,7 +145,7 @@
           <v:shape id="_x0000_i1025" type="#_x0000_t75" style="width:60.2pt;height:13.95pt" o:ole="">
             <v:imagedata r:id="rId6" o:title=""/>
           </v:shape>
-          <o:OLEObject Type="Embed" ProgID="Equation.DSMT4" ShapeID="_x0000_i1025" DrawAspect="Content" ObjectID="_1662965229" r:id="rId7"/>
+          <o:OLEObject Type="Embed" ProgID="Equation.DSMT4" ShapeID="_x0000_i1025" DrawAspect="Content" ObjectID="_1663077633" r:id="rId7"/>
         </w:object>
       </w:r>
       <w:r>
@@ -882,8 +882,6 @@
       <w:r>
         <w:t>o predict scattering beyond the selected energy</w:t>
       </w:r>
-      <w:bookmarkStart w:id="2" w:name="_GoBack"/>
-      <w:bookmarkEnd w:id="2"/>
       <w:r>
         <w:t xml:space="preserve"> range.</w:t>
       </w:r>
@@ -1240,7 +1238,10 @@
     </w:p>
     <w:p>
       <w:r>
-        <w:t xml:space="preserve">Disadvantage is the fact that the </w:t>
+        <w:t>Di</w:t>
+      </w:r>
+      <w:r>
+        <w:t>sadvantage is the fact that the resolution of the model varies in q-space and is difficult to estimate.</w:t>
       </w:r>
     </w:p>
     <w:p>
@@ -1346,6 +1347,483 @@
       </w:r>
     </w:p>
     <w:p/>
+    <w:p>
+      <w:proofErr w:type="gramStart"/>
+      <w:r>
+        <w:t xml:space="preserve">Three images </w:t>
+      </w:r>
+      <w:r>
+        <w:t xml:space="preserve">below are build using </w:t>
+      </w:r>
+      <w:proofErr w:type="spellStart"/>
+      <w:r>
+        <w:rPr>
+          <w:b/>
+        </w:rPr>
+        <w:t>plot_spagetti_vol_Kun</w:t>
+      </w:r>
+      <w:proofErr w:type="spellEnd"/>
+      <w:r>
+        <w:t xml:space="preserve"> routine, and show spaghetti plot calculated by QE directly </w:t>
+      </w:r>
+      <w:r>
+        <w:t xml:space="preserve">using </w:t>
+      </w:r>
+      <w:proofErr w:type="spellStart"/>
+      <w:r>
+        <w:rPr>
+          <w:b/>
+        </w:rPr>
+        <w:t>plot_spagetti_vol_Kun</w:t>
+      </w:r>
+      <w:proofErr w:type="spellEnd"/>
+      <w:r>
+        <w:rPr>
+          <w:b/>
+        </w:rPr>
+        <w:t xml:space="preserve">(), </w:t>
+      </w:r>
+      <w:r>
+        <w:t>Deploying</w:t>
+      </w:r>
+      <w:r>
+        <w:t xml:space="preserve"> </w:t>
+      </w:r>
+      <w:proofErr w:type="spellStart"/>
+      <w:r>
+        <w:t>Chebyshev</w:t>
+      </w:r>
+      <w:proofErr w:type="spellEnd"/>
+      <w:r>
+        <w:t xml:space="preserve"> polynomial approximation </w:t>
+      </w:r>
+      <w:proofErr w:type="spellStart"/>
+      <w:r>
+        <w:rPr>
+          <w:b/>
+        </w:rPr>
+        <w:t>plot_spagetti_vol_Kun</w:t>
+      </w:r>
+      <w:proofErr w:type="spellEnd"/>
+      <w:r>
+        <w:rPr>
+          <w:b/>
+        </w:rPr>
+        <w:t>(</w:t>
+      </w:r>
+      <w:r>
+        <w:rPr>
+          <w:b/>
+        </w:rPr>
+        <w:t>1</w:t>
+      </w:r>
+      <w:r>
+        <w:rPr>
+          <w:b/>
+        </w:rPr>
+        <w:t>)</w:t>
+      </w:r>
+      <w:r>
+        <w:rPr>
+          <w:b/>
+        </w:rPr>
+        <w:t xml:space="preserve"> </w:t>
+      </w:r>
+      <w:r>
+        <w:t xml:space="preserve">with dispersion relation </w:t>
+      </w:r>
+      <w:r>
+        <w:t xml:space="preserve">calculated by </w:t>
+      </w:r>
+      <w:r>
+        <w:rPr>
+          <w:b/>
+        </w:rPr>
+        <w:t>disp_dft_kun4D</w:t>
+      </w:r>
+      <w:r>
+        <w:t xml:space="preserve">  </w:t>
+      </w:r>
+      <w:r>
+        <w:t xml:space="preserve">function </w:t>
+      </w:r>
+      <w:r>
+        <w:t xml:space="preserve">and using scattered 3D linear interpolant </w:t>
+      </w:r>
+      <w:proofErr w:type="spellStart"/>
+      <w:r>
+        <w:rPr>
+          <w:b/>
+        </w:rPr>
+        <w:t>plot_spagetti_vol_Kun</w:t>
+      </w:r>
+      <w:proofErr w:type="spellEnd"/>
+      <w:r>
+        <w:rPr>
+          <w:b/>
+        </w:rPr>
+        <w:t>(</w:t>
+      </w:r>
+      <w:r>
+        <w:rPr>
+          <w:b/>
+        </w:rPr>
+        <w:t>2</w:t>
+      </w:r>
+      <w:r>
+        <w:rPr>
+          <w:b/>
+        </w:rPr>
+        <w:t>)</w:t>
+      </w:r>
+      <w:r>
+        <w:rPr>
+          <w:b/>
+        </w:rPr>
+        <w:t xml:space="preserve"> </w:t>
+      </w:r>
+      <w:r>
+        <w:t xml:space="preserve">with dispersion, calculated by </w:t>
+      </w:r>
+      <w:r>
+        <w:rPr>
+          <w:b/>
+        </w:rPr>
+        <w:t>disp_dft_kun4D_lint</w:t>
+      </w:r>
+      <w:r>
+        <w:rPr>
+          <w:b/>
+        </w:rPr>
+        <w:t>.</w:t>
+      </w:r>
+      <w:proofErr w:type="gramEnd"/>
+      <w:r>
+        <w:rPr>
+          <w:b/>
+        </w:rPr>
+        <w:t xml:space="preserve"> </w:t>
+      </w:r>
+      <w:r>
+        <w:t xml:space="preserve">It is obvious that the </w:t>
+      </w:r>
+      <w:proofErr w:type="spellStart"/>
+      <w:r>
+        <w:t>Chebyshev</w:t>
+      </w:r>
+      <w:proofErr w:type="spellEnd"/>
+      <w:r>
+        <w:t xml:space="preserve"> approximation currently builds unacceptable interpolation artefacts</w:t>
+      </w:r>
+      <w:r>
+        <w:t xml:space="preserve"> in the areas where insufficient number of q-</w:t>
+      </w:r>
+      <w:proofErr w:type="spellStart"/>
+      <w:r>
+        <w:t>dE</w:t>
+      </w:r>
+      <w:proofErr w:type="spellEnd"/>
+      <w:r>
+        <w:t xml:space="preserve"> points are available</w:t>
+      </w:r>
+      <w:r>
+        <w:t xml:space="preserve">. </w:t>
+      </w:r>
+    </w:p>
+    <w:p>
+      <w:pPr>
+        <w:keepNext/>
+      </w:pPr>
+      <w:r>
+        <w:rPr>
+          <w:noProof/>
+          <w:lang w:eastAsia="en-GB"/>
+        </w:rPr>
+        <w:lastRenderedPageBreak/>
+        <w:drawing>
+          <wp:inline distT="0" distB="0" distL="0" distR="0">
+            <wp:extent cx="3150000" cy="2520000"/>
+            <wp:effectExtent l="0" t="0" r="0" b="0"/>
+            <wp:docPr id="1" name="Picture 1"/>
+            <wp:cNvGraphicFramePr>
+              <a:graphicFrameLocks xmlns:a="http://schemas.openxmlformats.org/drawingml/2006/main" noChangeAspect="1"/>
+            </wp:cNvGraphicFramePr>
+            <a:graphic xmlns:a="http://schemas.openxmlformats.org/drawingml/2006/main">
+              <a:graphicData uri="http://schemas.openxmlformats.org/drawingml/2006/picture">
+                <pic:pic xmlns:pic="http://schemas.openxmlformats.org/drawingml/2006/picture">
+                  <pic:nvPicPr>
+                    <pic:cNvPr id="0" name="Picture 2"/>
+                    <pic:cNvPicPr>
+                      <a:picLocks noChangeAspect="1" noChangeArrowheads="1"/>
+                    </pic:cNvPicPr>
+                  </pic:nvPicPr>
+                  <pic:blipFill>
+                    <a:blip r:embed="rId15">
+                      <a:extLst>
+                        <a:ext uri="{28A0092B-C50C-407E-A947-70E740481C1C}">
+                          <a14:useLocalDpi xmlns:a14="http://schemas.microsoft.com/office/drawing/2010/main" val="0"/>
+                        </a:ext>
+                      </a:extLst>
+                    </a:blip>
+                    <a:srcRect/>
+                    <a:stretch>
+                      <a:fillRect/>
+                    </a:stretch>
+                  </pic:blipFill>
+                  <pic:spPr bwMode="auto">
+                    <a:xfrm>
+                      <a:off x="0" y="0"/>
+                      <a:ext cx="3150000" cy="2520000"/>
+                    </a:xfrm>
+                    <a:prstGeom prst="rect">
+                      <a:avLst/>
+                    </a:prstGeom>
+                    <a:noFill/>
+                    <a:ln>
+                      <a:noFill/>
+                    </a:ln>
+                  </pic:spPr>
+                </pic:pic>
+              </a:graphicData>
+            </a:graphic>
+          </wp:inline>
+        </w:drawing>
+      </w:r>
+      <w:bookmarkStart w:id="2" w:name="_GoBack"/>
+      <w:bookmarkEnd w:id="2"/>
+    </w:p>
+    <w:p>
+      <w:pPr>
+        <w:pStyle w:val="Caption"/>
+      </w:pPr>
+      <w:r>
+        <w:t xml:space="preserve">Figure </w:t>
+      </w:r>
+      <w:fldSimple w:instr=" SEQ Figure \* ARABIC ">
+        <w:r>
+          <w:rPr>
+            <w:noProof/>
+          </w:rPr>
+          <w:t>5</w:t>
+        </w:r>
+      </w:fldSimple>
+      <w:r>
+        <w:t xml:space="preserve"> </w:t>
+      </w:r>
+      <w:proofErr w:type="spellStart"/>
+      <w:r>
+        <w:t>plot_spagetti_vol_</w:t>
+      </w:r>
+      <w:proofErr w:type="gramStart"/>
+      <w:r>
+        <w:t>Kun</w:t>
+      </w:r>
+      <w:proofErr w:type="spellEnd"/>
+      <w:r>
+        <w:t>(</w:t>
+      </w:r>
+      <w:proofErr w:type="gramEnd"/>
+      <w:r>
+        <w:t>1)</w:t>
+      </w:r>
+      <w:r>
+        <w:rPr>
+          <w:noProof/>
+        </w:rPr>
+        <w:t xml:space="preserve">  Chebyshev interpolation</w:t>
+      </w:r>
+    </w:p>
+    <w:p>
+      <w:pPr>
+        <w:keepNext/>
+      </w:pPr>
+      <w:r>
+        <w:rPr>
+          <w:noProof/>
+          <w:lang w:eastAsia="en-GB"/>
+        </w:rPr>
+        <w:drawing>
+          <wp:inline distT="0" distB="0" distL="0" distR="0">
+            <wp:extent cx="3150000" cy="2520000"/>
+            <wp:effectExtent l="0" t="0" r="0" b="0"/>
+            <wp:docPr id="6" name="Picture 6"/>
+            <wp:cNvGraphicFramePr>
+              <a:graphicFrameLocks xmlns:a="http://schemas.openxmlformats.org/drawingml/2006/main" noChangeAspect="1"/>
+            </wp:cNvGraphicFramePr>
+            <a:graphic xmlns:a="http://schemas.openxmlformats.org/drawingml/2006/main">
+              <a:graphicData uri="http://schemas.openxmlformats.org/drawingml/2006/picture">
+                <pic:pic xmlns:pic="http://schemas.openxmlformats.org/drawingml/2006/picture">
+                  <pic:nvPicPr>
+                    <pic:cNvPr id="0" name="Picture 3"/>
+                    <pic:cNvPicPr>
+                      <a:picLocks noChangeAspect="1" noChangeArrowheads="1"/>
+                    </pic:cNvPicPr>
+                  </pic:nvPicPr>
+                  <pic:blipFill>
+                    <a:blip r:embed="rId16">
+                      <a:extLst>
+                        <a:ext uri="{28A0092B-C50C-407E-A947-70E740481C1C}">
+                          <a14:useLocalDpi xmlns:a14="http://schemas.microsoft.com/office/drawing/2010/main" val="0"/>
+                        </a:ext>
+                      </a:extLst>
+                    </a:blip>
+                    <a:srcRect/>
+                    <a:stretch>
+                      <a:fillRect/>
+                    </a:stretch>
+                  </pic:blipFill>
+                  <pic:spPr bwMode="auto">
+                    <a:xfrm>
+                      <a:off x="0" y="0"/>
+                      <a:ext cx="3150000" cy="2520000"/>
+                    </a:xfrm>
+                    <a:prstGeom prst="rect">
+                      <a:avLst/>
+                    </a:prstGeom>
+                    <a:noFill/>
+                    <a:ln>
+                      <a:noFill/>
+                    </a:ln>
+                  </pic:spPr>
+                </pic:pic>
+              </a:graphicData>
+            </a:graphic>
+          </wp:inline>
+        </w:drawing>
+      </w:r>
+    </w:p>
+    <w:p>
+      <w:pPr>
+        <w:pStyle w:val="Caption"/>
+      </w:pPr>
+      <w:r>
+        <w:t xml:space="preserve">Figure </w:t>
+      </w:r>
+      <w:fldSimple w:instr=" SEQ Figure \* ARABIC ">
+        <w:r>
+          <w:rPr>
+            <w:noProof/>
+          </w:rPr>
+          <w:t>6</w:t>
+        </w:r>
+      </w:fldSimple>
+      <w:proofErr w:type="spellStart"/>
+      <w:r>
+        <w:t>plot_spagetti_vol_</w:t>
+      </w:r>
+      <w:proofErr w:type="gramStart"/>
+      <w:r>
+        <w:t>Kun</w:t>
+      </w:r>
+      <w:proofErr w:type="spellEnd"/>
+      <w:r>
+        <w:t>(</w:t>
+      </w:r>
+      <w:proofErr w:type="gramEnd"/>
+      <w:r>
+        <w:t>2</w:t>
+      </w:r>
+      <w:r>
+        <w:t>)</w:t>
+      </w:r>
+      <w:r>
+        <w:rPr>
+          <w:noProof/>
+        </w:rPr>
+        <w:t xml:space="preserve">  3D scattered interpolant.</w:t>
+      </w:r>
+    </w:p>
+    <w:p>
+      <w:pPr>
+        <w:keepNext/>
+      </w:pPr>
+      <w:r>
+        <w:rPr>
+          <w:noProof/>
+          <w:lang w:eastAsia="en-GB"/>
+        </w:rPr>
+        <w:drawing>
+          <wp:inline distT="0" distB="0" distL="0" distR="0">
+            <wp:extent cx="3150000" cy="2520000"/>
+            <wp:effectExtent l="0" t="0" r="0" b="0"/>
+            <wp:docPr id="7" name="Picture 7"/>
+            <wp:cNvGraphicFramePr>
+              <a:graphicFrameLocks xmlns:a="http://schemas.openxmlformats.org/drawingml/2006/main" noChangeAspect="1"/>
+            </wp:cNvGraphicFramePr>
+            <a:graphic xmlns:a="http://schemas.openxmlformats.org/drawingml/2006/main">
+              <a:graphicData uri="http://schemas.openxmlformats.org/drawingml/2006/picture">
+                <pic:pic xmlns:pic="http://schemas.openxmlformats.org/drawingml/2006/picture">
+                  <pic:nvPicPr>
+                    <pic:cNvPr id="0" name="Picture 4"/>
+                    <pic:cNvPicPr>
+                      <a:picLocks noChangeAspect="1" noChangeArrowheads="1"/>
+                    </pic:cNvPicPr>
+                  </pic:nvPicPr>
+                  <pic:blipFill>
+                    <a:blip r:embed="rId17">
+                      <a:extLst>
+                        <a:ext uri="{28A0092B-C50C-407E-A947-70E740481C1C}">
+                          <a14:useLocalDpi xmlns:a14="http://schemas.microsoft.com/office/drawing/2010/main" val="0"/>
+                        </a:ext>
+                      </a:extLst>
+                    </a:blip>
+                    <a:srcRect/>
+                    <a:stretch>
+                      <a:fillRect/>
+                    </a:stretch>
+                  </pic:blipFill>
+                  <pic:spPr bwMode="auto">
+                    <a:xfrm>
+                      <a:off x="0" y="0"/>
+                      <a:ext cx="3150000" cy="2520000"/>
+                    </a:xfrm>
+                    <a:prstGeom prst="rect">
+                      <a:avLst/>
+                    </a:prstGeom>
+                    <a:noFill/>
+                    <a:ln>
+                      <a:noFill/>
+                    </a:ln>
+                  </pic:spPr>
+                </pic:pic>
+              </a:graphicData>
+            </a:graphic>
+          </wp:inline>
+        </w:drawing>
+      </w:r>
+    </w:p>
+    <w:p>
+      <w:pPr>
+        <w:pStyle w:val="Caption"/>
+      </w:pPr>
+      <w:r>
+        <w:t xml:space="preserve">Figure </w:t>
+      </w:r>
+      <w:fldSimple w:instr=" SEQ Figure \* ARABIC ">
+        <w:r>
+          <w:rPr>
+            <w:noProof/>
+          </w:rPr>
+          <w:t>7</w:t>
+        </w:r>
+      </w:fldSimple>
+      <w:proofErr w:type="spellStart"/>
+      <w:r>
+        <w:t>plot_spagetti_vol_</w:t>
+      </w:r>
+      <w:proofErr w:type="gramStart"/>
+      <w:r>
+        <w:t>Kun</w:t>
+      </w:r>
+      <w:proofErr w:type="spellEnd"/>
+      <w:r>
+        <w:t>(</w:t>
+      </w:r>
+      <w:proofErr w:type="gramEnd"/>
+      <w:r>
+        <w:t>) initial simulation</w:t>
+      </w:r>
+    </w:p>
     <w:p/>
     <w:p>
       <w:pPr>
@@ -1359,6 +1837,7 @@
         <w:rPr>
           <w:rFonts w:ascii="Calibri" w:hAnsi="Calibri" w:cs="Calibri"/>
         </w:rPr>
+        <w:lastRenderedPageBreak/>
         <w:t>1.</w:t>
       </w:r>
       <w:r>
@@ -2293,7 +2772,7 @@
 </file>
 
 <file path=customXml/itemProps1.xml><?xml version="1.0" encoding="utf-8"?>
-<ds:datastoreItem xmlns:ds="http://schemas.openxmlformats.org/officeDocument/2006/customXml" ds:itemID="{6F2792B6-7149-4A03-A9F8-08460C1636BC}">
+<ds:datastoreItem xmlns:ds="http://schemas.openxmlformats.org/officeDocument/2006/customXml" ds:itemID="{36269B42-2A83-419F-B098-06F98390728E}">
   <ds:schemaRefs>
     <ds:schemaRef ds:uri="http://schemas.openxmlformats.org/officeDocument/2006/bibliography"/>
   </ds:schemaRefs>

</xml_diff>